<commit_message>
i hope this is the last changes
</commit_message>
<xml_diff>
--- a/2block/2/Report2.docx
+++ b/2block/2/Report2.docx
@@ -113,6 +113,7 @@
           <w:rFonts w:ascii="Times New Roman" w:eastAsia="Times New Roman" w:hAnsi="Times New Roman" w:cs="Times New Roman"/>
           <w:sz w:val="28"/>
           <w:szCs w:val="28"/>
+          <w:lang w:val="ru-RU"/>
         </w:rPr>
       </w:pPr>
       <w:r>
@@ -147,6 +148,7 @@
           <w:rFonts w:ascii="Times New Roman" w:eastAsia="Times New Roman" w:hAnsi="Times New Roman" w:cs="Times New Roman"/>
           <w:sz w:val="28"/>
           <w:szCs w:val="28"/>
+          <w:lang w:val="ru-RU"/>
         </w:rPr>
         <w:t>2</w:t>
       </w:r>
@@ -577,7 +579,6 @@
           <w:b/>
           <w:sz w:val="20"/>
           <w:szCs w:val="20"/>
-          <w:lang w:val="ru-RU"/>
         </w:rPr>
       </w:pPr>
     </w:p>
@@ -732,7 +733,6 @@
           <w:iCs/>
           <w:sz w:val="20"/>
           <w:szCs w:val="20"/>
-          <w:lang w:val="ru-RU"/>
         </w:rPr>
       </w:pPr>
       <w:r>
@@ -750,7 +750,6 @@
           <w:iCs/>
           <w:sz w:val="20"/>
           <w:szCs w:val="20"/>
-          <w:lang w:val="ru-RU"/>
         </w:rPr>
         <w:t xml:space="preserve"> </w:t>
       </w:r>
@@ -769,7 +768,6 @@
           <w:iCs/>
           <w:sz w:val="20"/>
           <w:szCs w:val="20"/>
-          <w:lang w:val="ru-RU"/>
         </w:rPr>
         <w:t>();</w:t>
       </w:r>
@@ -781,7 +779,6 @@
           <w:iCs/>
           <w:sz w:val="20"/>
           <w:szCs w:val="20"/>
-          <w:lang w:val="ru-RU"/>
         </w:rPr>
       </w:pPr>
       <w:r>
@@ -801,16 +798,14 @@
           <w:iCs/>
           <w:sz w:val="20"/>
           <w:szCs w:val="20"/>
-          <w:lang w:val="ru-RU"/>
-        </w:rPr>
-      </w:pPr>
-      <w:r>
-        <w:rPr>
-          <w:rFonts w:ascii="Consolas" w:eastAsia="Consolas" w:hAnsi="Consolas" w:cs="Consolas"/>
-          <w:iCs/>
-          <w:sz w:val="20"/>
-          <w:szCs w:val="20"/>
-          <w:lang w:val="ru-RU"/>
+        </w:rPr>
+      </w:pPr>
+      <w:r>
+        <w:rPr>
+          <w:rFonts w:ascii="Consolas" w:eastAsia="Consolas" w:hAnsi="Consolas" w:cs="Consolas"/>
+          <w:iCs/>
+          <w:sz w:val="20"/>
+          <w:szCs w:val="20"/>
         </w:rPr>
         <w:t xml:space="preserve">    </w:t>
       </w:r>
@@ -829,9 +824,122 @@
           <w:iCs/>
           <w:sz w:val="20"/>
           <w:szCs w:val="20"/>
-          <w:lang w:val="ru-RU"/>
-        </w:rPr>
-        <w:t xml:space="preserve">('Программа вычисляет все числа Марсена меньше </w:t>
+        </w:rPr>
+        <w:t>('</w:t>
+      </w:r>
+      <w:r>
+        <w:rPr>
+          <w:rFonts w:ascii="Consolas" w:eastAsia="Consolas" w:hAnsi="Consolas" w:cs="Consolas"/>
+          <w:iCs/>
+          <w:sz w:val="20"/>
+          <w:szCs w:val="20"/>
+          <w:lang w:val="ru-RU"/>
+        </w:rPr>
+        <w:t>Программа</w:t>
+      </w:r>
+      <w:r>
+        <w:rPr>
+          <w:rFonts w:ascii="Consolas" w:eastAsia="Consolas" w:hAnsi="Consolas" w:cs="Consolas"/>
+          <w:iCs/>
+          <w:sz w:val="20"/>
+          <w:szCs w:val="20"/>
+        </w:rPr>
+        <w:t xml:space="preserve"> </w:t>
+      </w:r>
+      <w:r>
+        <w:rPr>
+          <w:rFonts w:ascii="Consolas" w:eastAsia="Consolas" w:hAnsi="Consolas" w:cs="Consolas"/>
+          <w:iCs/>
+          <w:sz w:val="20"/>
+          <w:szCs w:val="20"/>
+          <w:lang w:val="ru-RU"/>
+        </w:rPr>
+        <w:t>вычисляет</w:t>
+      </w:r>
+      <w:r>
+        <w:rPr>
+          <w:rFonts w:ascii="Consolas" w:eastAsia="Consolas" w:hAnsi="Consolas" w:cs="Consolas"/>
+          <w:iCs/>
+          <w:sz w:val="20"/>
+          <w:szCs w:val="20"/>
+        </w:rPr>
+        <w:t xml:space="preserve"> </w:t>
+      </w:r>
+      <w:r>
+        <w:rPr>
+          <w:rFonts w:ascii="Consolas" w:eastAsia="Consolas" w:hAnsi="Consolas" w:cs="Consolas"/>
+          <w:iCs/>
+          <w:sz w:val="20"/>
+          <w:szCs w:val="20"/>
+          <w:lang w:val="ru-RU"/>
+        </w:rPr>
+        <w:t>все</w:t>
+      </w:r>
+      <w:r>
+        <w:rPr>
+          <w:rFonts w:ascii="Consolas" w:eastAsia="Consolas" w:hAnsi="Consolas" w:cs="Consolas"/>
+          <w:iCs/>
+          <w:sz w:val="20"/>
+          <w:szCs w:val="20"/>
+        </w:rPr>
+        <w:t xml:space="preserve"> </w:t>
+      </w:r>
+      <w:r>
+        <w:rPr>
+          <w:rFonts w:ascii="Consolas" w:eastAsia="Consolas" w:hAnsi="Consolas" w:cs="Consolas"/>
+          <w:iCs/>
+          <w:sz w:val="20"/>
+          <w:szCs w:val="20"/>
+          <w:lang w:val="ru-RU"/>
+        </w:rPr>
+        <w:t>числа</w:t>
+      </w:r>
+      <w:r>
+        <w:rPr>
+          <w:rFonts w:ascii="Consolas" w:eastAsia="Consolas" w:hAnsi="Consolas" w:cs="Consolas"/>
+          <w:iCs/>
+          <w:sz w:val="20"/>
+          <w:szCs w:val="20"/>
+        </w:rPr>
+        <w:t xml:space="preserve"> </w:t>
+      </w:r>
+      <w:r>
+        <w:rPr>
+          <w:rFonts w:ascii="Consolas" w:eastAsia="Consolas" w:hAnsi="Consolas" w:cs="Consolas"/>
+          <w:iCs/>
+          <w:sz w:val="20"/>
+          <w:szCs w:val="20"/>
+          <w:lang w:val="ru-RU"/>
+        </w:rPr>
+        <w:t>Марсена</w:t>
+      </w:r>
+      <w:r>
+        <w:rPr>
+          <w:rFonts w:ascii="Consolas" w:eastAsia="Consolas" w:hAnsi="Consolas" w:cs="Consolas"/>
+          <w:iCs/>
+          <w:sz w:val="20"/>
+          <w:szCs w:val="20"/>
+        </w:rPr>
+        <w:t xml:space="preserve"> </w:t>
+      </w:r>
+      <w:r>
+        <w:rPr>
+          <w:rFonts w:ascii="Consolas" w:eastAsia="Consolas" w:hAnsi="Consolas" w:cs="Consolas"/>
+          <w:iCs/>
+          <w:sz w:val="20"/>
+          <w:szCs w:val="20"/>
+          <w:lang w:val="ru-RU"/>
+        </w:rPr>
+        <w:t>меньше</w:t>
+      </w:r>
+      <w:r>
+        <w:rPr>
+          <w:rFonts w:ascii="Consolas" w:eastAsia="Consolas" w:hAnsi="Consolas" w:cs="Consolas"/>
+          <w:iCs/>
+          <w:sz w:val="20"/>
+          <w:szCs w:val="20"/>
+        </w:rPr>
+        <w:t xml:space="preserve"> </w:t>
       </w:r>
       <w:r>
         <w:rPr>
@@ -848,9 +956,27 @@
           <w:iCs/>
           <w:sz w:val="20"/>
           <w:szCs w:val="20"/>
-          <w:lang w:val="ru-RU"/>
-        </w:rPr>
-        <w:t xml:space="preserve">, где </w:t>
+        </w:rPr>
+        <w:t xml:space="preserve">, </w:t>
+      </w:r>
+      <w:r>
+        <w:rPr>
+          <w:rFonts w:ascii="Consolas" w:eastAsia="Consolas" w:hAnsi="Consolas" w:cs="Consolas"/>
+          <w:iCs/>
+          <w:sz w:val="20"/>
+          <w:szCs w:val="20"/>
+          <w:lang w:val="ru-RU"/>
+        </w:rPr>
+        <w:t>где</w:t>
+      </w:r>
+      <w:r>
+        <w:rPr>
+          <w:rFonts w:ascii="Consolas" w:eastAsia="Consolas" w:hAnsi="Consolas" w:cs="Consolas"/>
+          <w:iCs/>
+          <w:sz w:val="20"/>
+          <w:szCs w:val="20"/>
+        </w:rPr>
+        <w:t xml:space="preserve"> </w:t>
       </w:r>
       <w:r>
         <w:rPr>
@@ -867,7 +993,6 @@
           <w:iCs/>
           <w:sz w:val="20"/>
           <w:szCs w:val="20"/>
-          <w:lang w:val="ru-RU"/>
         </w:rPr>
         <w:t xml:space="preserve"> [',</w:t>
       </w:r>
@@ -888,25 +1013,7 @@
           <w:sz w:val="20"/>
           <w:szCs w:val="20"/>
         </w:rPr>
-        <w:t xml:space="preserve">      </w:t>
-      </w:r>
-      <w:r>
-        <w:rPr>
-          <w:rFonts w:ascii="Consolas" w:eastAsia="Consolas" w:hAnsi="Consolas" w:cs="Consolas"/>
-          <w:iCs/>
-          <w:sz w:val="20"/>
-          <w:szCs w:val="20"/>
-        </w:rPr>
-        <w:t xml:space="preserve">       </w:t>
-      </w:r>
-      <w:r>
-        <w:rPr>
-          <w:rFonts w:ascii="Consolas" w:eastAsia="Consolas" w:hAnsi="Consolas" w:cs="Consolas"/>
-          <w:iCs/>
-          <w:sz w:val="20"/>
-          <w:szCs w:val="20"/>
-        </w:rPr>
-        <w:t>MIN_VALUE, ', ', MAX_VALUE, ']');</w:t>
+        <w:t xml:space="preserve">             MIN_VALUE, ', ', MAX_VALUE, ']');</w:t>
       </w:r>
     </w:p>
     <w:p>
@@ -1380,38 +1487,54 @@
           <w:iCs/>
           <w:sz w:val="20"/>
           <w:szCs w:val="20"/>
-          <w:lang w:val="ru-RU"/>
-        </w:rPr>
-      </w:pPr>
-      <w:r>
-        <w:rPr>
-          <w:rFonts w:ascii="Consolas" w:eastAsia="Consolas" w:hAnsi="Consolas" w:cs="Consolas"/>
-          <w:iCs/>
-          <w:sz w:val="20"/>
-          <w:szCs w:val="20"/>
-          <w:lang w:val="ru-RU"/>
-        </w:rPr>
-        <w:t xml:space="preserve">              </w:t>
-      </w:r>
-      <w:r>
-        <w:rPr>
-          <w:rFonts w:ascii="Consolas" w:eastAsia="Consolas" w:hAnsi="Consolas" w:cs="Consolas"/>
-          <w:iCs/>
-          <w:sz w:val="20"/>
-          <w:szCs w:val="20"/>
-          <w:lang w:val="ru-RU"/>
-        </w:rPr>
-        <w:t xml:space="preserve">      </w:t>
-      </w:r>
-      <w:r>
-        <w:rPr>
-          <w:rFonts w:ascii="Consolas" w:eastAsia="Consolas" w:hAnsi="Consolas" w:cs="Consolas"/>
-          <w:iCs/>
-          <w:sz w:val="20"/>
-          <w:szCs w:val="20"/>
-          <w:lang w:val="ru-RU"/>
-        </w:rPr>
-        <w:t xml:space="preserve">' и меньше ', </w:t>
+        </w:rPr>
+      </w:pPr>
+      <w:r>
+        <w:rPr>
+          <w:rFonts w:ascii="Consolas" w:eastAsia="Consolas" w:hAnsi="Consolas" w:cs="Consolas"/>
+          <w:iCs/>
+          <w:sz w:val="20"/>
+          <w:szCs w:val="20"/>
+        </w:rPr>
+        <w:t xml:space="preserve">                    ' </w:t>
+      </w:r>
+      <w:r>
+        <w:rPr>
+          <w:rFonts w:ascii="Consolas" w:eastAsia="Consolas" w:hAnsi="Consolas" w:cs="Consolas"/>
+          <w:iCs/>
+          <w:sz w:val="20"/>
+          <w:szCs w:val="20"/>
+          <w:lang w:val="ru-RU"/>
+        </w:rPr>
+        <w:t>и</w:t>
+      </w:r>
+      <w:r>
+        <w:rPr>
+          <w:rFonts w:ascii="Consolas" w:eastAsia="Consolas" w:hAnsi="Consolas" w:cs="Consolas"/>
+          <w:iCs/>
+          <w:sz w:val="20"/>
+          <w:szCs w:val="20"/>
+        </w:rPr>
+        <w:t xml:space="preserve"> </w:t>
+      </w:r>
+      <w:r>
+        <w:rPr>
+          <w:rFonts w:ascii="Consolas" w:eastAsia="Consolas" w:hAnsi="Consolas" w:cs="Consolas"/>
+          <w:iCs/>
+          <w:sz w:val="20"/>
+          <w:szCs w:val="20"/>
+          <w:lang w:val="ru-RU"/>
+        </w:rPr>
+        <w:t>меньше</w:t>
+      </w:r>
+      <w:r>
+        <w:rPr>
+          <w:rFonts w:ascii="Consolas" w:eastAsia="Consolas" w:hAnsi="Consolas" w:cs="Consolas"/>
+          <w:iCs/>
+          <w:sz w:val="20"/>
+          <w:szCs w:val="20"/>
+        </w:rPr>
+        <w:t xml:space="preserve"> ', </w:t>
       </w:r>
       <w:r>
         <w:rPr>
@@ -1428,7 +1551,6 @@
           <w:iCs/>
           <w:sz w:val="20"/>
           <w:szCs w:val="20"/>
-          <w:lang w:val="ru-RU"/>
         </w:rPr>
         <w:t>_</w:t>
       </w:r>
@@ -1447,7 +1569,6 @@
           <w:iCs/>
           <w:sz w:val="20"/>
           <w:szCs w:val="20"/>
-          <w:lang w:val="ru-RU"/>
         </w:rPr>
         <w:t>);</w:t>
       </w:r>
@@ -1467,7 +1588,6 @@
           <w:iCs/>
           <w:sz w:val="20"/>
           <w:szCs w:val="20"/>
-          <w:lang w:val="ru-RU"/>
         </w:rPr>
         <w:t xml:space="preserve">        </w:t>
       </w:r>
@@ -2299,35 +2419,57 @@
           <w:iCs/>
           <w:sz w:val="20"/>
           <w:szCs w:val="20"/>
-        </w:rPr>
-      </w:pPr>
-      <w:r>
-        <w:rPr>
-          <w:rFonts w:ascii="Consolas" w:eastAsia="Consolas" w:hAnsi="Consolas" w:cs="Consolas"/>
-          <w:iCs/>
-          <w:sz w:val="20"/>
-          <w:szCs w:val="20"/>
-        </w:rPr>
-        <w:t xml:space="preserve">    Readln;</w:t>
-      </w:r>
-    </w:p>
-    <w:p>
-      <w:pPr>
-        <w:rPr>
-          <w:rFonts w:ascii="Consolas" w:eastAsia="Consolas" w:hAnsi="Consolas" w:cs="Consolas"/>
-          <w:iCs/>
-          <w:sz w:val="20"/>
-          <w:szCs w:val="20"/>
-        </w:rPr>
-      </w:pPr>
-      <w:r>
-        <w:rPr>
-          <w:rFonts w:ascii="Consolas" w:eastAsia="Consolas" w:hAnsi="Consolas" w:cs="Consolas"/>
-          <w:iCs/>
-          <w:sz w:val="20"/>
-          <w:szCs w:val="20"/>
-        </w:rPr>
-        <w:t>End.</w:t>
+          <w:lang w:val="ru-RU"/>
+        </w:rPr>
+      </w:pPr>
+      <w:r>
+        <w:rPr>
+          <w:rFonts w:ascii="Consolas" w:eastAsia="Consolas" w:hAnsi="Consolas" w:cs="Consolas"/>
+          <w:iCs/>
+          <w:sz w:val="20"/>
+          <w:szCs w:val="20"/>
+        </w:rPr>
+        <w:t xml:space="preserve">    Readln</w:t>
+      </w:r>
+      <w:r>
+        <w:rPr>
+          <w:rFonts w:ascii="Consolas" w:eastAsia="Consolas" w:hAnsi="Consolas" w:cs="Consolas"/>
+          <w:iCs/>
+          <w:sz w:val="20"/>
+          <w:szCs w:val="20"/>
+          <w:lang w:val="ru-RU"/>
+        </w:rPr>
+        <w:t>;</w:t>
+      </w:r>
+    </w:p>
+    <w:p>
+      <w:pPr>
+        <w:rPr>
+          <w:rFonts w:ascii="Consolas" w:eastAsia="Consolas" w:hAnsi="Consolas" w:cs="Consolas"/>
+          <w:iCs/>
+          <w:sz w:val="20"/>
+          <w:szCs w:val="20"/>
+          <w:lang w:val="ru-RU"/>
+        </w:rPr>
+      </w:pPr>
+      <w:r>
+        <w:rPr>
+          <w:rFonts w:ascii="Consolas" w:eastAsia="Consolas" w:hAnsi="Consolas" w:cs="Consolas"/>
+          <w:iCs/>
+          <w:sz w:val="20"/>
+          <w:szCs w:val="20"/>
+        </w:rPr>
+        <w:t>End</w:t>
+      </w:r>
+      <w:r>
+        <w:rPr>
+          <w:rFonts w:ascii="Consolas" w:eastAsia="Consolas" w:hAnsi="Consolas" w:cs="Consolas"/>
+          <w:iCs/>
+          <w:sz w:val="20"/>
+          <w:szCs w:val="20"/>
+          <w:lang w:val="ru-RU"/>
+        </w:rPr>
+        <w:t>.</w:t>
       </w:r>
     </w:p>
     <w:p>
@@ -2373,6 +2515,7 @@
           <w:b/>
           <w:sz w:val="20"/>
           <w:szCs w:val="20"/>
+          <w:lang w:val="ru-RU"/>
         </w:rPr>
       </w:pPr>
       <w:r>
@@ -2391,6 +2534,7 @@
           <w:b/>
           <w:sz w:val="28"/>
           <w:szCs w:val="20"/>
+          <w:lang w:val="ru-RU"/>
         </w:rPr>
         <w:t xml:space="preserve"> </w:t>
       </w:r>
@@ -2410,6 +2554,7 @@
           <w:b/>
           <w:sz w:val="28"/>
           <w:szCs w:val="20"/>
+          <w:lang w:val="ru-RU"/>
         </w:rPr>
         <w:t xml:space="preserve"> </w:t>
       </w:r>
@@ -2429,6 +2574,7 @@
           <w:b/>
           <w:sz w:val="28"/>
           <w:szCs w:val="20"/>
+          <w:lang w:val="ru-RU"/>
         </w:rPr>
         <w:t>++:</w:t>
       </w:r>
@@ -3587,7 +3733,6 @@
           <w:rFonts w:ascii="Cascadia Mono" w:hAnsi="Cascadia Mono" w:cs="Cascadia Mono"/>
           <w:sz w:val="19"/>
           <w:szCs w:val="19"/>
-          <w:lang w:val="ru-RU"/>
         </w:rPr>
       </w:pPr>
       <w:r>
@@ -3604,7 +3749,6 @@
           <w:rFonts w:ascii="Cascadia Mono" w:hAnsi="Cascadia Mono" w:cs="Cascadia Mono"/>
           <w:sz w:val="19"/>
           <w:szCs w:val="19"/>
-          <w:lang w:val="ru-RU"/>
         </w:rPr>
         <w:t xml:space="preserve">&lt;&lt; </w:t>
       </w:r>
@@ -3621,7 +3765,6 @@
           <w:rFonts w:ascii="Cascadia Mono" w:hAnsi="Cascadia Mono" w:cs="Cascadia Mono"/>
           <w:sz w:val="19"/>
           <w:szCs w:val="19"/>
-          <w:lang w:val="ru-RU"/>
         </w:rPr>
         <w:t>_</w:t>
       </w:r>
@@ -3638,7 +3781,6 @@
           <w:rFonts w:ascii="Cascadia Mono" w:hAnsi="Cascadia Mono" w:cs="Cascadia Mono"/>
           <w:sz w:val="19"/>
           <w:szCs w:val="19"/>
-          <w:lang w:val="ru-RU"/>
         </w:rPr>
         <w:t xml:space="preserve"> &lt;&lt; '\</w:t>
       </w:r>
@@ -3655,7 +3797,6 @@
           <w:rFonts w:ascii="Cascadia Mono" w:hAnsi="Cascadia Mono" w:cs="Cascadia Mono"/>
           <w:sz w:val="19"/>
           <w:szCs w:val="19"/>
-          <w:lang w:val="ru-RU"/>
         </w:rPr>
         <w:t>';</w:t>
       </w:r>
@@ -3673,7 +3814,6 @@
           <w:rFonts w:ascii="Cascadia Mono" w:hAnsi="Cascadia Mono" w:cs="Cascadia Mono"/>
           <w:sz w:val="19"/>
           <w:szCs w:val="19"/>
-          <w:lang w:val="ru-RU"/>
         </w:rPr>
         <w:t xml:space="preserve">            </w:t>
       </w:r>
@@ -4384,7 +4524,6 @@
           <w:b/>
           <w:sz w:val="28"/>
           <w:szCs w:val="28"/>
-          <w:lang w:val="ru-RU"/>
         </w:rPr>
       </w:pPr>
     </w:p>
@@ -4396,7 +4535,6 @@
           <w:b/>
           <w:sz w:val="28"/>
           <w:szCs w:val="28"/>
-          <w:lang w:val="ru-RU"/>
         </w:rPr>
       </w:pPr>
     </w:p>
@@ -4553,8 +4691,17 @@
           <w:rFonts w:ascii="Consolas" w:hAnsi="Consolas"/>
           <w:sz w:val="20"/>
           <w:szCs w:val="20"/>
-        </w:rPr>
-        <w:t xml:space="preserve">        System</w:t>
+          <w:lang w:val="ru-RU"/>
+        </w:rPr>
+        <w:t xml:space="preserve">        </w:t>
+      </w:r>
+      <w:r>
+        <w:rPr>
+          <w:rFonts w:ascii="Consolas" w:hAnsi="Consolas"/>
+          <w:sz w:val="20"/>
+          <w:szCs w:val="20"/>
+        </w:rPr>
+        <w:t>System</w:t>
       </w:r>
       <w:r>
         <w:rPr>
@@ -4638,6 +4785,33 @@
           <w:rFonts w:ascii="Consolas" w:hAnsi="Consolas"/>
           <w:sz w:val="20"/>
           <w:szCs w:val="20"/>
+          <w:lang w:val="ru-RU"/>
+        </w:rPr>
+        <w:t xml:space="preserve"> </w:t>
+      </w:r>
+    </w:p>
+    <w:p>
+      <w:pPr>
+        <w:rPr>
+          <w:rFonts w:ascii="Consolas" w:hAnsi="Consolas"/>
+          <w:sz w:val="20"/>
+          <w:szCs w:val="20"/>
+          <w:lang w:val="ru-RU"/>
+        </w:rPr>
+      </w:pPr>
+      <w:r>
+        <w:rPr>
+          <w:rFonts w:ascii="Consolas" w:hAnsi="Consolas"/>
+          <w:sz w:val="20"/>
+          <w:szCs w:val="20"/>
+        </w:rPr>
+        <w:t xml:space="preserve">                            </w:t>
+      </w:r>
+      <w:r>
+        <w:rPr>
+          <w:rFonts w:ascii="Consolas" w:hAnsi="Consolas"/>
+          <w:sz w:val="20"/>
+          <w:szCs w:val="20"/>
         </w:rPr>
         <w:t>min</w:t>
       </w:r>
@@ -4735,7 +4909,35 @@
           <w:szCs w:val="20"/>
           <w:lang w:val="ru-RU"/>
         </w:rPr>
-        <w:t>("Число Мерсена -- простое число, которое можно представить в виде 2^р – 1, где р – тоже простое число.");</w:t>
+        <w:t xml:space="preserve">("Число Мерсена -- простое число, которое можно представить в </w:t>
+      </w:r>
+    </w:p>
+    <w:p>
+      <w:pPr>
+        <w:rPr>
+          <w:rFonts w:ascii="Consolas" w:hAnsi="Consolas"/>
+          <w:sz w:val="20"/>
+          <w:szCs w:val="20"/>
+          <w:lang w:val="ru-RU"/>
+        </w:rPr>
+      </w:pPr>
+      <w:r>
+        <w:rPr>
+          <w:rFonts w:ascii="Consolas" w:hAnsi="Consolas"/>
+          <w:sz w:val="20"/>
+          <w:szCs w:val="20"/>
+          <w:lang w:val="ru-RU"/>
+        </w:rPr>
+        <w:t xml:space="preserve">                            </w:t>
+      </w:r>
+      <w:r>
+        <w:rPr>
+          <w:rFonts w:ascii="Consolas" w:hAnsi="Consolas"/>
+          <w:sz w:val="20"/>
+          <w:szCs w:val="20"/>
+          <w:lang w:val="ru-RU"/>
+        </w:rPr>
+        <w:t>виде 2^р – 1, где р – тоже простое число.");</w:t>
       </w:r>
     </w:p>
     <w:p>
@@ -5076,7 +5278,32 @@
           <w:sz w:val="20"/>
           <w:szCs w:val="20"/>
         </w:rPr>
-        <w:t xml:space="preserve">                System.err.println("Ошибка, число должно быть больше "+ min +" и меньше "+ max);</w:t>
+        <w:t xml:space="preserve">                System.err.println("Ошибка, число должно быть больше "+ min +" и меньше </w:t>
+      </w:r>
+    </w:p>
+    <w:p>
+      <w:pPr>
+        <w:rPr>
+          <w:rFonts w:ascii="Consolas" w:hAnsi="Consolas"/>
+          <w:sz w:val="20"/>
+          <w:szCs w:val="20"/>
+        </w:rPr>
+      </w:pPr>
+      <w:r>
+        <w:rPr>
+          <w:rFonts w:ascii="Consolas" w:hAnsi="Consolas"/>
+          <w:sz w:val="20"/>
+          <w:szCs w:val="20"/>
+        </w:rPr>
+        <w:t xml:space="preserve">                                   </w:t>
+      </w:r>
+      <w:r>
+        <w:rPr>
+          <w:rFonts w:ascii="Consolas" w:hAnsi="Consolas"/>
+          <w:sz w:val="20"/>
+          <w:szCs w:val="20"/>
+        </w:rPr>
+        <w:t>"+ max);</w:t>
       </w:r>
     </w:p>
     <w:p>
@@ -5925,6 +6152,7 @@
         <w:rPr>
           <w:rFonts w:ascii="Times New Roman" w:hAnsi="Times New Roman" w:cs="Times New Roman"/>
           <w:b/>
+          <w:noProof/>
           <w:sz w:val="28"/>
           <w:szCs w:val="28"/>
         </w:rPr>
@@ -6009,6 +6237,7 @@
         <w:rPr>
           <w:rFonts w:ascii="Times New Roman" w:eastAsia="Times New Roman" w:hAnsi="Times New Roman" w:cs="Times New Roman"/>
           <w:b/>
+          <w:noProof/>
           <w:sz w:val="28"/>
           <w:szCs w:val="28"/>
         </w:rPr>
@@ -6106,6 +6335,7 @@
         <w:rPr>
           <w:rFonts w:ascii="Times New Roman" w:eastAsia="Times New Roman" w:hAnsi="Times New Roman" w:cs="Times New Roman"/>
           <w:b/>
+          <w:noProof/>
           <w:sz w:val="28"/>
           <w:szCs w:val="28"/>
         </w:rPr>
@@ -6566,10 +6796,10 @@
             <v:path o:extrusionok="f" gradientshapeok="t" o:connecttype="rect"/>
             <o:lock v:ext="edit" aspectratio="t"/>
           </v:shapetype>
-          <v:shape id="_x0000_i1103" type="#_x0000_t75" style="width:445.15pt;height:671.15pt" o:ole="">
+          <v:shape id="_x0000_i1025" type="#_x0000_t75" style="width:445.15pt;height:671.15pt" o:ole="">
             <v:imagedata r:id="rId8" o:title=""/>
           </v:shape>
-          <o:OLEObject Type="Embed" ProgID="Visio.Drawing.15" ShapeID="_x0000_i1103" DrawAspect="Content" ObjectID="_1758742448" r:id="rId9"/>
+          <o:OLEObject Type="Embed" ProgID="Visio.Drawing.15" ShapeID="_x0000_i1025" DrawAspect="Content" ObjectID="_1758743594" r:id="rId9"/>
         </w:object>
       </w:r>
     </w:p>
@@ -6610,10 +6840,10 @@
       </w:pPr>
       <w:r>
         <w:object w:dxaOrig="12171" w:dyaOrig="16190" w14:anchorId="23FBB40F">
-          <v:shape id="_x0000_i1101" type="#_x0000_t75" style="width:481.45pt;height:640.5pt" o:ole="">
+          <v:shape id="_x0000_i1026" type="#_x0000_t75" style="width:481.45pt;height:640.5pt" o:ole="">
             <v:imagedata r:id="rId10" o:title=""/>
           </v:shape>
-          <o:OLEObject Type="Embed" ProgID="Visio.Drawing.15" ShapeID="_x0000_i1101" DrawAspect="Content" ObjectID="_1758742449" r:id="rId11"/>
+          <o:OLEObject Type="Embed" ProgID="Visio.Drawing.15" ShapeID="_x0000_i1026" DrawAspect="Content" ObjectID="_1758743595" r:id="rId11"/>
         </w:object>
       </w:r>
     </w:p>
@@ -7266,6 +7496,7 @@
   <w:style w:type="character" w:default="1" w:styleId="a0">
     <w:name w:val="Default Paragraph Font"/>
     <w:uiPriority w:val="1"/>
+    <w:semiHidden/>
     <w:unhideWhenUsed/>
   </w:style>
   <w:style w:type="table" w:default="1" w:styleId="a1">

</xml_diff>